<commit_message>
modified ascii docx and pdf file
</commit_message>
<xml_diff>
--- a/ch_01/part_3/che_blankenship_ascii_lab1.docx
+++ b/ch_01/part_3/che_blankenship_ascii_lab1.docx
@@ -93,18 +93,10 @@
     </w:p>
     <w:p>
       <w:r>
-        <w:t>a</w:t>
-      </w:r>
-      <w:r>
-        <w:t xml:space="preserve"> </w:t>
-      </w:r>
-      <w:r>
-        <w:t xml:space="preserve"> </w:t>
+        <w:t xml:space="preserve">a  </w:t>
       </w:r>
       <w:r>
         <w:tab/>
-      </w:r>
-      <w:r>
         <w:t xml:space="preserve">= </w:t>
       </w:r>
       <w:r>
@@ -156,15 +148,10 @@
       </w:r>
       <w:proofErr w:type="spellEnd"/>
       <w:r>
-        <w:t xml:space="preserve"> </w:t>
-      </w:r>
-      <w:r>
-        <w:t xml:space="preserve">  </w:t>
+        <w:t xml:space="preserve">   </w:t>
       </w:r>
       <w:r>
         <w:tab/>
-      </w:r>
-      <w:r>
         <w:t xml:space="preserve">= </w:t>
       </w:r>
       <w:r>
@@ -215,8 +202,6 @@
       </w:r>
       <w:r>
         <w:tab/>
-      </w:r>
-      <w:r>
         <w:t xml:space="preserve">= </w:t>
       </w:r>
       <w:r>
@@ -263,18 +248,10 @@
     </w:p>
     <w:p>
       <w:r>
-        <w:t>a</w:t>
-      </w:r>
-      <w:r>
-        <w:t xml:space="preserve"> </w:t>
-      </w:r>
-      <w:r>
-        <w:t xml:space="preserve"> </w:t>
+        <w:t xml:space="preserve">a  </w:t>
       </w:r>
       <w:r>
         <w:tab/>
-      </w:r>
-      <w:r>
         <w:t xml:space="preserve">= </w:t>
       </w:r>
       <w:r>
@@ -325,8 +302,6 @@
       </w:r>
       <w:r>
         <w:tab/>
-      </w:r>
-      <w:r>
         <w:t xml:space="preserve">= </w:t>
       </w:r>
       <w:r>
@@ -387,15 +362,10 @@
     </w:p>
     <w:p>
       <w:r>
-        <w:t>a</w:t>
-      </w:r>
-      <w:r>
-        <w:t xml:space="preserve"> </w:t>
+        <w:t xml:space="preserve">a </w:t>
       </w:r>
       <w:r>
         <w:tab/>
-      </w:r>
-      <w:r>
         <w:t xml:space="preserve">= </w:t>
       </w:r>
       <w:r>
@@ -451,16 +421,11 @@
         <w:t xml:space="preserve">Saitama = </w:t>
       </w:r>
       <w:r>
-        <w:rPr>
-          <w:rFonts w:ascii="Menlo" w:hAnsi="Menlo" w:cs="Menlo"/>
-          <w:color w:val="000000" w:themeColor="text1"/>
-          <w:sz w:val="22"/>
-          <w:szCs w:val="22"/>
-        </w:rPr>
-        <w:t>83971051169710997</w:t>
-      </w:r>
-    </w:p>
-    <w:p>
+        <w:t>0</w:t>
+      </w:r>
+      <w:r>
+        <w:t>83 097 105 116 097 109 097</w:t>
+      </w:r>
       <w:bookmarkStart w:id="0" w:name="_GoBack"/>
       <w:bookmarkEnd w:id="0"/>
     </w:p>

</xml_diff>